<commit_message>
Subida de las Ficha diarias completa s
</commit_message>
<xml_diff>
--- a/Documentación/Ficha de planificación del proyecto - Luis Ángel Santos y Jesús Martínez.docx
+++ b/Documentación/Ficha de planificación del proyecto - Luis Ángel Santos y Jesús Martínez.docx
@@ -82,25 +82,7 @@
                 <w:sz w:val="24"/>
                 <w:szCs w:val="24"/>
               </w:rPr>
-              <w:t xml:space="preserve">Estudiar las librerías gráficas P5, </w:t>
-            </w:r>
-            <w:proofErr w:type="spellStart"/>
-            <w:r>
-              <w:rPr>
-                <w:color w:val="1F497D" w:themeColor="text2"/>
-                <w:sz w:val="24"/>
-                <w:szCs w:val="24"/>
-              </w:rPr>
-              <w:t>Parallax</w:t>
-            </w:r>
-            <w:proofErr w:type="spellEnd"/>
-            <w:r>
-              <w:rPr>
-                <w:color w:val="1F497D" w:themeColor="text2"/>
-                <w:sz w:val="24"/>
-                <w:szCs w:val="24"/>
-              </w:rPr>
-              <w:t xml:space="preserve"> y </w:t>
+              <w:t xml:space="preserve">Estudiar las librerías gráficas P5, Parallax y </w:t>
             </w:r>
             <w:proofErr w:type="spellStart"/>
             <w:r>
@@ -180,16 +162,16 @@
               </w:rPr>
               <w:t xml:space="preserve">Luis Ángel Santos y Jesús </w:t>
             </w:r>
-            <w:proofErr w:type="spellStart"/>
-            <w:r>
-              <w:rPr>
-                <w:color w:val="1F497D" w:themeColor="text2"/>
-                <w:sz w:val="24"/>
-                <w:szCs w:val="24"/>
-              </w:rPr>
-              <w:t>Mártínez</w:t>
-            </w:r>
-            <w:proofErr w:type="spellEnd"/>
+            <w:r>
+              <w:rPr>
+                <w:color w:val="1F497D" w:themeColor="text2"/>
+                <w:sz w:val="24"/>
+                <w:szCs w:val="24"/>
+              </w:rPr>
+              <w:t>Martínez</w:t>
+            </w:r>
+            <w:bookmarkStart w:id="0" w:name="_GoBack"/>
+            <w:bookmarkEnd w:id="0"/>
           </w:p>
         </w:tc>
       </w:tr>
@@ -340,6 +322,10 @@
     </w:p>
     <w:p>
       <w:r>
+        <w:rPr>
+          <w:noProof/>
+          <w:lang w:eastAsia="es-ES"/>
+        </w:rPr>
         <w:drawing>
           <wp:inline distT="0" distB="0" distL="0" distR="0" wp14:anchorId="5F302979" wp14:editId="55B3E8BD">
             <wp:extent cx="5400040" cy="2395741"/>
@@ -395,10 +381,7 @@
         <w:t>(El método de trabajo será día a día ir añadiendo tareas para realizarlas y una vez finalizado el día se añadirán al fichero de documentación diaria las tareas realizadas indicando las fechas y una captura como la anterior.)</w:t>
       </w:r>
     </w:p>
-    <w:p>
-      <w:bookmarkStart w:id="0" w:name="_GoBack"/>
-      <w:bookmarkEnd w:id="0"/>
-    </w:p>
+    <w:p/>
     <w:sectPr>
       <w:pgSz w:w="11906" w:h="16838"/>
       <w:pgMar w:top="1417" w:right="1701" w:bottom="1417" w:left="1701" w:header="708" w:footer="708" w:gutter="0"/>

</xml_diff>